<commit_message>
mk lab7 report fix
</commit_message>
<xml_diff>
--- a/mk/lab7/62_ЛР7_Астахов_Вариханов.docx
+++ b/mk/lab7/62_ЛР7_Астахов_Вариханов.docx
@@ -7092,7 +7092,7 @@
           <w:sz w:val="24"/>
           <w:highlight w:val="none"/>
         </w:rPr>
-        <w:br w:type="page"/>
+        <w:br w:type="page" w:clear="all"/>
       </w:r>
       <w:r>
         <w:rPr>
@@ -7102,20 +7102,6 @@
         </w:rPr>
       </w:r>
       <w:r/>
-      <w:r>
-        <w:rPr>
-          <w:rFonts w:ascii="Times New Roman" w:hAnsi="Times New Roman" w:cs="Times New Roman" w:eastAsia="Times New Roman"/>
-          <w:sz w:val="24"/>
-          <w:highlight w:val="none"/>
-        </w:rPr>
-      </w:r>
-      <w:r>
-        <w:rPr>
-          <w:rFonts w:ascii="Times New Roman" w:hAnsi="Times New Roman" w:cs="Times New Roman" w:eastAsia="Times New Roman"/>
-          <w:sz w:val="24"/>
-          <w:highlight w:val="none"/>
-        </w:rPr>
-      </w:r>
     </w:p>
     <w:p>
       <w:pPr>
@@ -7142,6 +7128,7 @@
           <w:highlight w:val="none"/>
         </w:rPr>
       </w:r>
+      <w:r/>
     </w:p>
     <w:p>
       <w:pPr>
@@ -7240,13 +7227,7 @@
           <w:highlight w:val="none"/>
         </w:rPr>
       </w:r>
-      <w:r>
-        <w:rPr>
-          <w:rFonts w:ascii="Times New Roman" w:hAnsi="Times New Roman" w:cs="Times New Roman" w:eastAsia="Times New Roman"/>
-          <w:sz w:val="24"/>
-          <w:highlight w:val="none"/>
-        </w:rPr>
-      </w:r>
+      <w:r/>
     </w:p>
     <w:p>
       <w:pPr>
@@ -7362,7 +7343,6 @@
         </w:rPr>
         <w:t xml:space="preserve">Рисунок 8 – временная диаграмма</w:t>
       </w:r>
-      <w:r/>
       <w:r>
         <w:rPr>
           <w:rFonts w:ascii="Times New Roman" w:hAnsi="Times New Roman" w:cs="Times New Roman" w:eastAsia="Times New Roman"/>
@@ -7370,13 +7350,7 @@
           <w:highlight w:val="none"/>
         </w:rPr>
       </w:r>
-      <w:r>
-        <w:rPr>
-          <w:rFonts w:ascii="Times New Roman" w:hAnsi="Times New Roman" w:cs="Times New Roman" w:eastAsia="Times New Roman"/>
-          <w:sz w:val="24"/>
-          <w:highlight w:val="none"/>
-        </w:rPr>
-      </w:r>
+      <w:r/>
     </w:p>
     <w:p>
       <w:pPr>
@@ -7528,7 +7502,7 @@
           <w:highlight w:val="none"/>
           <w:vertAlign w:val="baseline"/>
         </w:rPr>
-        <w:t xml:space="preserve"> – PORTA назначен на ввод. Ноль во 2</w:t>
+        <w:t xml:space="preserve"> – PORTA назначен на вывод. Ноль во 2</w:t>
       </w:r>
       <w:r>
         <w:rPr>
@@ -7573,7 +7547,7 @@
           <w:highlight w:val="none"/>
           <w:vertAlign w:val="baseline"/>
         </w:rPr>
-        <w:t xml:space="preserve"> - режим простого ввода-вывода и настройка PORTB на вывод соответственно.</w:t>
+        <w:t xml:space="preserve"> - режим простого ввода-вывода и настройка PORTB на ввод соответственно.</w:t>
       </w:r>
       <w:r>
         <w:rPr>
@@ -7583,6 +7557,7 @@
           <w:vertAlign w:val="baseline"/>
         </w:rPr>
       </w:r>
+      <w:r/>
     </w:p>
     <w:p>
       <w:pPr>
@@ -7651,6 +7626,7 @@
           <w:vertAlign w:val="baseline"/>
         </w:rPr>
       </w:r>
+      <w:r/>
     </w:p>
     <w:p>
       <w:pPr>
@@ -7683,6 +7659,7 @@
           <w:vertAlign w:val="baseline"/>
         </w:rPr>
       </w:r>
+      <w:r/>
     </w:p>
     <w:p>
       <w:pPr>
@@ -7779,14 +7756,7 @@
           <w:vertAlign w:val="baseline"/>
         </w:rPr>
       </w:r>
-      <w:r>
-        <w:rPr>
-          <w:rFonts w:ascii="Times New Roman" w:hAnsi="Times New Roman" w:cs="Times New Roman" w:eastAsia="Times New Roman"/>
-          <w:sz w:val="24"/>
-          <w:highlight w:val="none"/>
-          <w:vertAlign w:val="baseline"/>
-        </w:rPr>
-      </w:r>
+      <w:r/>
     </w:p>
     <w:p>
       <w:pPr>
@@ -7818,6 +7788,7 @@
           <w:vertAlign w:val="baseline"/>
         </w:rPr>
       </w:r>
+      <w:r/>
     </w:p>
     <w:p>
       <w:pPr>

</xml_diff>